<commit_message>
fix a typo of Node.JS in version b
</commit_message>
<xml_diff>
--- a/KunXie_0410_revision_b.docx
+++ b/KunXie_0410_revision_b.docx
@@ -30,6 +30,8 @@
                 <w:rFonts w:ascii="Microsoft YaHei UI" w:hAnsi="Microsoft YaHei UI"/>
               </w:rPr>
             </w:pPr>
+            <w:bookmarkStart w:id="0" w:name="_GoBack"/>
+            <w:bookmarkEnd w:id="0"/>
           </w:p>
           <w:p>
             <w:pPr>
@@ -262,14 +264,12 @@
               </w:rPr>
               <w:t xml:space="preserve"> </w:t>
             </w:r>
-            <w:proofErr w:type="spellStart"/>
-            <w:r>
-              <w:rPr>
-                <w:rFonts w:ascii="Microsoft YaHei UI" w:hAnsi="Microsoft YaHei UI"/>
-              </w:rPr>
-              <w:t>nodeJS</w:t>
-            </w:r>
-            <w:proofErr w:type="spellEnd"/>
+            <w:r>
+              <w:rPr>
+                <w:rFonts w:ascii="Microsoft YaHei UI" w:hAnsi="Microsoft YaHei UI"/>
+              </w:rPr>
+              <w:t>Node.JS</w:t>
+            </w:r>
             <w:r>
               <w:rPr>
                 <w:rFonts w:ascii="Microsoft YaHei UI" w:hAnsi="Microsoft YaHei UI"/>
@@ -1999,8 +1999,6 @@
               </w:rPr>
               <w:t>(GWT)</w:t>
             </w:r>
-            <w:bookmarkStart w:id="0" w:name="_GoBack"/>
-            <w:bookmarkEnd w:id="0"/>
             <w:r>
               <w:rPr>
                 <w:rFonts w:ascii="Microsoft YaHei UI" w:hAnsi="Microsoft YaHei UI"/>
@@ -4389,11 +4387,13 @@
     <w:rsidRoot w:val="001B614E"/>
     <w:rsid w:val="00070246"/>
     <w:rsid w:val="001B614E"/>
+    <w:rsid w:val="004956FD"/>
     <w:rsid w:val="004F7542"/>
     <w:rsid w:val="0053074B"/>
     <w:rsid w:val="0058080C"/>
     <w:rsid w:val="00E0110E"/>
     <w:rsid w:val="00F33707"/>
+    <w:rsid w:val="00FA37D9"/>
   </w:rsids>
   <m:mathPr>
     <m:mathFont m:val="Cambria Math"/>
@@ -6553,7 +6553,7 @@
 </file>
 
 <file path=customXml/itemProps4.xml><?xml version="1.0" encoding="utf-8"?>
-<ds:datastoreItem xmlns:ds="http://schemas.openxmlformats.org/officeDocument/2006/customXml" ds:itemID="{21968D9B-FBC8-4CCD-A202-5591A4173B04}">
+<ds:datastoreItem xmlns:ds="http://schemas.openxmlformats.org/officeDocument/2006/customXml" ds:itemID="{4246912F-C4A8-4D84-918B-0ED9EB548E7B}">
   <ds:schemaRefs>
     <ds:schemaRef ds:uri="http://schemas.openxmlformats.org/officeDocument/2006/bibliography"/>
   </ds:schemaRefs>

</xml_diff>